<commit_message>
passes nu html checker
</commit_message>
<xml_diff>
--- a/HW3 Self Evaluation Form.docx
+++ b/HW3 Self Evaluation Form.docx
@@ -66,7 +66,33 @@
           <w:sz w:val="28"/>
           <w:szCs w:val="32"/>
         </w:rPr>
-        <w:t>Your Name_______________________</w:t>
+        <w:t>Your Name</w:t>
+      </w:r>
+      <w:r>
+        <w:rPr>
+          <w:b/>
+          <w:sz w:val="28"/>
+          <w:szCs w:val="32"/>
+        </w:rPr>
+        <w:t xml:space="preserve">: </w:t>
+      </w:r>
+      <w:r>
+        <w:rPr>
+          <w:b/>
+          <w:sz w:val="28"/>
+          <w:szCs w:val="32"/>
+          <w:u w:val="single"/>
+        </w:rPr>
+        <w:t>Jacob Pelletier</w:t>
+      </w:r>
+      <w:r>
+        <w:rPr>
+          <w:b/>
+          <w:sz w:val="28"/>
+          <w:szCs w:val="32"/>
+          <w:u w:val="single"/>
+        </w:rPr>
+        <w:t xml:space="preserve"> </w:t>
       </w:r>
     </w:p>
     <w:p>
@@ -256,7 +282,7 @@
               <w:jc w:val="center"/>
             </w:pPr>
             <w:r>
-              <w:t>?</w:t>
+              <w:t>25</w:t>
             </w:r>
           </w:p>
         </w:tc>
@@ -317,7 +343,7 @@
               <w:jc w:val="center"/>
             </w:pPr>
             <w:r>
-              <w:t>?</w:t>
+              <w:t>10</w:t>
             </w:r>
           </w:p>
         </w:tc>
@@ -468,7 +494,7 @@
               <w:jc w:val="center"/>
             </w:pPr>
             <w:r>
-              <w:t>?</w:t>
+              <w:t>50</w:t>
             </w:r>
           </w:p>
         </w:tc>
@@ -527,7 +553,7 @@
               <w:jc w:val="center"/>
             </w:pPr>
             <w:r>
-              <w:t>?</w:t>
+              <w:t>5</w:t>
             </w:r>
           </w:p>
         </w:tc>
@@ -589,7 +615,7 @@
               <w:jc w:val="center"/>
             </w:pPr>
             <w:r>
-              <w:t>?</w:t>
+              <w:t>10</w:t>
             </w:r>
           </w:p>
         </w:tc>
@@ -679,7 +705,7 @@
                 <w:sz w:val="27"/>
                 <w:szCs w:val="27"/>
               </w:rPr>
-              <w:t>?</w:t>
+              <w:t>100</w:t>
             </w:r>
           </w:p>
         </w:tc>

</xml_diff>